<commit_message>
CZ subtree w Littera
</commit_message>
<xml_diff>
--- a/cs/littera/rustina/materialy/metodika/01_Azbuka_metodika.docx
+++ b/cs/littera/rustina/materialy/metodika/01_Azbuka_metodika.docx
@@ -340,7 +340,6 @@
           <w:iCs/>
           <w:sz w:val="22"/>
           <w:szCs w:val="22"/>
-          <w:lang w:val="ru-RU"/>
         </w:rPr>
         <w:t>Приглашение в Россию : Элементарный практический курс русского языка</w:t>
       </w:r>
@@ -349,7 +348,6 @@
           <w:rFonts w:ascii="Calibri" w:hAnsi="Calibri"/>
           <w:sz w:val="22"/>
           <w:szCs w:val="22"/>
-          <w:lang w:val="ru-RU"/>
         </w:rPr>
         <w:t>)</w:t>
       </w:r>
@@ -836,8 +834,12 @@
       </w:pPr>
     </w:p>
     <w:sectPr>
-      <w:headerReference w:type="first" r:id="rId6"/>
-      <w:footerReference w:type="first" r:id="rId7"/>
+      <w:headerReference w:type="even" r:id="rId6"/>
+      <w:headerReference w:type="default" r:id="rId7"/>
+      <w:footerReference w:type="even" r:id="rId8"/>
+      <w:footerReference w:type="default" r:id="rId9"/>
+      <w:headerReference w:type="first" r:id="rId10"/>
+      <w:footerReference w:type="first" r:id="rId11"/>
       <w:pgSz w:w="11906" w:h="16838" w:code="9"/>
       <w:pgMar w:top="1418" w:right="1418" w:bottom="1418" w:left="1418" w:header="709" w:footer="709" w:gutter="0"/>
       <w:cols w:space="720"/>
@@ -850,14 +852,14 @@
 
 <file path=word/endnotes.xml><?xml version="1.0" encoding="utf-8"?>
 <w:endnotes xmlns:ve="http://schemas.openxmlformats.org/markup-compatibility/2006" xmlns:o="urn:schemas-microsoft-com:office:office" xmlns:r="http://schemas.openxmlformats.org/officeDocument/2006/relationships" xmlns:m="http://schemas.openxmlformats.org/officeDocument/2006/math" xmlns:v="urn:schemas-microsoft-com:vml" xmlns:wp="http://schemas.openxmlformats.org/drawingml/2006/wordprocessingDrawing" xmlns:w10="urn:schemas-microsoft-com:office:word" xmlns:w="http://schemas.openxmlformats.org/wordprocessingml/2006/main" xmlns:wne="http://schemas.microsoft.com/office/word/2006/wordml">
-  <w:endnote w:type="separator" w:id="0">
+  <w:endnote w:type="separator" w:id="-1">
     <w:p>
       <w:r>
         <w:separator/>
       </w:r>
     </w:p>
   </w:endnote>
-  <w:endnote w:type="continuationSeparator" w:id="1">
+  <w:endnote w:type="continuationSeparator" w:id="0">
     <w:p>
       <w:r>
         <w:continuationSeparator/>
@@ -868,6 +870,16 @@
 </file>
 
 <file path=word/footer1.xml><?xml version="1.0" encoding="utf-8"?>
+<w:ftr xmlns:ve="http://schemas.openxmlformats.org/markup-compatibility/2006" xmlns:o="urn:schemas-microsoft-com:office:office" xmlns:r="http://schemas.openxmlformats.org/officeDocument/2006/relationships" xmlns:m="http://schemas.openxmlformats.org/officeDocument/2006/math" xmlns:v="urn:schemas-microsoft-com:vml" xmlns:wp="http://schemas.openxmlformats.org/drawingml/2006/wordprocessingDrawing" xmlns:w10="urn:schemas-microsoft-com:office:word" xmlns:w="http://schemas.openxmlformats.org/wordprocessingml/2006/main" xmlns:wne="http://schemas.microsoft.com/office/word/2006/wordml">
+  <w:p>
+    <w:pPr>
+      <w:pStyle w:val="Footer"/>
+    </w:pPr>
+  </w:p>
+</w:ftr>
+</file>
+
+<file path=word/footer2.xml><?xml version="1.0" encoding="utf-8"?>
 <w:ftr xmlns:ve="http://schemas.openxmlformats.org/markup-compatibility/2006" xmlns:o="urn:schemas-microsoft-com:office:office" xmlns:r="http://schemas.openxmlformats.org/officeDocument/2006/relationships" xmlns:m="http://schemas.openxmlformats.org/officeDocument/2006/math" xmlns:v="urn:schemas-microsoft-com:vml" xmlns:wp="http://schemas.openxmlformats.org/drawingml/2006/wordprocessingDrawing" xmlns:w10="urn:schemas-microsoft-com:office:word" xmlns:w="http://schemas.openxmlformats.org/wordprocessingml/2006/main" xmlns:wne="http://schemas.microsoft.com/office/word/2006/wordml">
   <w:p>
     <w:pPr>
@@ -885,7 +897,31 @@
         <w:i/>
         <w:iCs/>
       </w:rPr>
-      <w:t>Zpracováno v rámci projektu Littera – Zvýšení kvality jazykového vzdělávání v systému počátečního školství</w:t>
+      <w:t>Zpracováno v rámci projektu Littera – Zvýšení kvality jazykového vzdělávání v systému počátečního školství, reg. č. CZ.1.07/1.1.00/14.0250</w:t>
+    </w:r>
+  </w:p>
+</w:ftr>
+</file>
+
+<file path=word/footer3.xml><?xml version="1.0" encoding="utf-8"?>
+<w:ftr xmlns:ve="http://schemas.openxmlformats.org/markup-compatibility/2006" xmlns:o="urn:schemas-microsoft-com:office:office" xmlns:r="http://schemas.openxmlformats.org/officeDocument/2006/relationships" xmlns:m="http://schemas.openxmlformats.org/officeDocument/2006/math" xmlns:v="urn:schemas-microsoft-com:vml" xmlns:wp="http://schemas.openxmlformats.org/drawingml/2006/wordprocessingDrawing" xmlns:w10="urn:schemas-microsoft-com:office:word" xmlns:w="http://schemas.openxmlformats.org/wordprocessingml/2006/main" xmlns:wne="http://schemas.microsoft.com/office/word/2006/wordml">
+  <w:p>
+    <w:pPr>
+      <w:pStyle w:val="Footer"/>
+      <w:jc w:val="center"/>
+      <w:rPr>
+        <w:rFonts w:ascii="Calibri" w:hAnsi="Calibri"/>
+        <w:i/>
+        <w:iCs/>
+      </w:rPr>
+    </w:pPr>
+    <w:r>
+      <w:rPr>
+        <w:rFonts w:ascii="Calibri" w:hAnsi="Calibri"/>
+        <w:i/>
+        <w:iCs/>
+      </w:rPr>
+      <w:t>Zpracováno v rámci projektu Littera – Zvýšení kvality jazykového vzdělávání v systému počátečního školství, reg. č. CZ.1.07/1.1.00/14.0250</w:t>
     </w:r>
   </w:p>
 </w:ftr>
@@ -893,14 +929,14 @@
 
 <file path=word/footnotes.xml><?xml version="1.0" encoding="utf-8"?>
 <w:footnotes xmlns:ve="http://schemas.openxmlformats.org/markup-compatibility/2006" xmlns:o="urn:schemas-microsoft-com:office:office" xmlns:r="http://schemas.openxmlformats.org/officeDocument/2006/relationships" xmlns:m="http://schemas.openxmlformats.org/officeDocument/2006/math" xmlns:v="urn:schemas-microsoft-com:vml" xmlns:wp="http://schemas.openxmlformats.org/drawingml/2006/wordprocessingDrawing" xmlns:w10="urn:schemas-microsoft-com:office:word" xmlns:w="http://schemas.openxmlformats.org/wordprocessingml/2006/main" xmlns:wne="http://schemas.microsoft.com/office/word/2006/wordml">
-  <w:footnote w:type="separator" w:id="0">
+  <w:footnote w:type="separator" w:id="-1">
     <w:p>
       <w:r>
         <w:separator/>
       </w:r>
     </w:p>
   </w:footnote>
-  <w:footnote w:type="continuationSeparator" w:id="1">
+  <w:footnote w:type="continuationSeparator" w:id="0">
     <w:p>
       <w:r>
         <w:continuationSeparator/>
@@ -916,10 +952,30 @@
     <w:pPr>
       <w:pStyle w:val="Header"/>
     </w:pPr>
+  </w:p>
+</w:hdr>
+</file>
+
+<file path=word/header2.xml><?xml version="1.0" encoding="utf-8"?>
+<w:hdr xmlns:ve="http://schemas.openxmlformats.org/markup-compatibility/2006" xmlns:o="urn:schemas-microsoft-com:office:office" xmlns:r="http://schemas.openxmlformats.org/officeDocument/2006/relationships" xmlns:m="http://schemas.openxmlformats.org/officeDocument/2006/math" xmlns:v="urn:schemas-microsoft-com:vml" xmlns:wp="http://schemas.openxmlformats.org/drawingml/2006/wordprocessingDrawing" xmlns:w10="urn:schemas-microsoft-com:office:word" xmlns:w="http://schemas.openxmlformats.org/wordprocessingml/2006/main" xmlns:wne="http://schemas.microsoft.com/office/word/2006/wordml">
+  <w:p>
+    <w:pPr>
+      <w:pStyle w:val="Header"/>
+    </w:pPr>
+  </w:p>
+</w:hdr>
+</file>
+
+<file path=word/header3.xml><?xml version="1.0" encoding="utf-8"?>
+<w:hdr xmlns:ve="http://schemas.openxmlformats.org/markup-compatibility/2006" xmlns:o="urn:schemas-microsoft-com:office:office" xmlns:r="http://schemas.openxmlformats.org/officeDocument/2006/relationships" xmlns:m="http://schemas.openxmlformats.org/officeDocument/2006/math" xmlns:v="urn:schemas-microsoft-com:vml" xmlns:wp="http://schemas.openxmlformats.org/drawingml/2006/wordprocessingDrawing" xmlns:w10="urn:schemas-microsoft-com:office:word" xmlns:w="http://schemas.openxmlformats.org/wordprocessingml/2006/main" xmlns:wne="http://schemas.microsoft.com/office/word/2006/wordml">
+  <w:p>
+    <w:pPr>
+      <w:pStyle w:val="Header"/>
+    </w:pPr>
     <w:r>
       <w:rPr>
         <w:noProof/>
-        <w:lang w:val="ru-RU" w:eastAsia="ru-RU"/>
+        <w:lang w:val="en-US" w:eastAsia="en-US"/>
       </w:rPr>
       <w:drawing>
         <wp:anchor distT="0" distB="0" distL="0" distR="0" simplePos="0" relativeHeight="251657728" behindDoc="0" locked="0" layoutInCell="1" allowOverlap="0">
@@ -1128,6 +1184,7 @@
   <w:style w:type="paragraph" w:default="1" w:styleId="Normal">
     <w:name w:val="Normal"/>
     <w:qFormat/>
+    <w:rsid w:val="0008576E"/>
     <w:rPr>
       <w:sz w:val="24"/>
       <w:szCs w:val="24"/>
@@ -1136,11 +1193,16 @@
   </w:style>
   <w:style w:type="character" w:default="1" w:styleId="DefaultParagraphFont">
     <w:name w:val="Default Paragraph Font"/>
+    <w:uiPriority w:val="1"/>
     <w:semiHidden/>
+    <w:unhideWhenUsed/>
   </w:style>
   <w:style w:type="table" w:default="1" w:styleId="TableNormal">
     <w:name w:val="Normal Table"/>
+    <w:uiPriority w:val="99"/>
     <w:semiHidden/>
+    <w:unhideWhenUsed/>
+    <w:qFormat/>
     <w:tblPr>
       <w:tblInd w:w="0" w:type="dxa"/>
       <w:tblCellMar>
@@ -1153,7 +1215,9 @@
   </w:style>
   <w:style w:type="numbering" w:default="1" w:styleId="NoList">
     <w:name w:val="No List"/>
+    <w:uiPriority w:val="99"/>
     <w:semiHidden/>
+    <w:unhideWhenUsed/>
   </w:style>
   <w:style w:type="table" w:styleId="TableGrid">
     <w:name w:val="Table Grid"/>
@@ -1191,6 +1255,8 @@
   <w:style w:type="paragraph" w:styleId="Footer">
     <w:name w:val="footer"/>
     <w:basedOn w:val="Normal"/>
+    <w:link w:val="FooterChar"/>
+    <w:uiPriority w:val="99"/>
     <w:rsid w:val="00F741E1"/>
     <w:pPr>
       <w:tabs>
@@ -1198,6 +1264,18 @@
         <w:tab w:val="right" w:pos="9072"/>
       </w:tabs>
     </w:pPr>
+  </w:style>
+  <w:style w:type="character" w:customStyle="1" w:styleId="FooterChar">
+    <w:name w:val="Footer Char"/>
+    <w:basedOn w:val="DefaultParagraphFont"/>
+    <w:link w:val="Footer"/>
+    <w:uiPriority w:val="99"/>
+    <w:rsid w:val="00F35BFC"/>
+    <w:rPr>
+      <w:sz w:val="24"/>
+      <w:szCs w:val="24"/>
+      <w:lang w:val="cs-CZ" w:eastAsia="cs-CZ"/>
+    </w:rPr>
   </w:style>
 </w:styles>
 </file>

</xml_diff>